<commit_message>
Finished report & schematics
</commit_message>
<xml_diff>
--- a/Lab6-Advanced/Report/Lab6.docx
+++ b/Lab6-Advanced/Report/Lab6.docx
@@ -25,16 +25,7 @@
           <w:sz w:val="40"/>
           <w:szCs w:val="40"/>
         </w:rPr>
-        <w:t>6: Per</w:t>
-      </w:r>
-      <w:bookmarkStart w:id="0" w:name="_GoBack"/>
-      <w:bookmarkEnd w:id="0"/>
-      <w:r>
-        <w:rPr>
-          <w:sz w:val="40"/>
-          <w:szCs w:val="40"/>
-        </w:rPr>
-        <w:t>ipherals</w:t>
+        <w:t>6: Peripherals</w:t>
       </w:r>
     </w:p>
     <w:p>
@@ -58,6 +49,9 @@
           <w:ilvl w:val="0"/>
           <w:numId w:val="8"/>
         </w:numPr>
+        <w:rPr>
+          <w:rFonts w:ascii="Calibri Light" w:eastAsia="PMingLiU" w:hAnsi="Calibri Light"/>
+        </w:rPr>
       </w:pPr>
       <w:r>
         <w:rPr>
@@ -68,30 +62,1309 @@
     </w:p>
     <w:p>
       <w:pPr>
-        <w:spacing w:line="259" w:lineRule="auto"/>
-        <w:ind w:left="720" w:firstLine="240"/>
+        <w:ind w:left="240" w:firstLine="480"/>
+      </w:pPr>
+      <w:r>
+        <w:rPr>
+          <w:noProof/>
+        </w:rPr>
+        <mc:AlternateContent>
+          <mc:Choice Requires="wpc">
+            <w:drawing>
+              <wp:anchor distT="0" distB="0" distL="114300" distR="114300" simplePos="0" relativeHeight="251658240" behindDoc="0" locked="0" layoutInCell="1" allowOverlap="1" wp14:anchorId="1225F1D1" wp14:editId="37AB077D">
+                <wp:simplePos x="0" y="0"/>
+                <wp:positionH relativeFrom="margin">
+                  <wp:posOffset>85725</wp:posOffset>
+                </wp:positionH>
+                <wp:positionV relativeFrom="paragraph">
+                  <wp:posOffset>314325</wp:posOffset>
+                </wp:positionV>
+                <wp:extent cx="5457825" cy="3048000"/>
+                <wp:effectExtent l="0" t="0" r="0" b="0"/>
+                <wp:wrapTopAndBottom/>
+                <wp:docPr id="1" name="Canvas 1"/>
+                <wp:cNvGraphicFramePr>
+                  <a:graphicFrameLocks xmlns:a="http://schemas.openxmlformats.org/drawingml/2006/main" noChangeAspect="1"/>
+                </wp:cNvGraphicFramePr>
+                <a:graphic xmlns:a="http://schemas.openxmlformats.org/drawingml/2006/main">
+                  <a:graphicData uri="http://schemas.microsoft.com/office/word/2010/wordprocessingCanvas">
+                    <wpc:wpc>
+                      <wpc:bg/>
+                      <wpc:whole/>
+                      <wps:wsp>
+                        <wps:cNvPr id="2" name="Rectangle 2"/>
+                        <wps:cNvSpPr/>
+                        <wps:spPr>
+                          <a:xfrm>
+                            <a:off x="2171700" y="133350"/>
+                            <a:ext cx="1190625" cy="695325"/>
+                          </a:xfrm>
+                          <a:prstGeom prst="rect">
+                            <a:avLst/>
+                          </a:prstGeom>
+                        </wps:spPr>
+                        <wps:style>
+                          <a:lnRef idx="2">
+                            <a:schemeClr val="accent1">
+                              <a:shade val="50000"/>
+                            </a:schemeClr>
+                          </a:lnRef>
+                          <a:fillRef idx="1">
+                            <a:schemeClr val="accent1"/>
+                          </a:fillRef>
+                          <a:effectRef idx="0">
+                            <a:schemeClr val="accent1"/>
+                          </a:effectRef>
+                          <a:fontRef idx="minor">
+                            <a:schemeClr val="lt1"/>
+                          </a:fontRef>
+                        </wps:style>
+                        <wps:txbx>
+                          <w:txbxContent>
+                            <w:p>
+                              <w:pPr>
+                                <w:jc w:val="center"/>
+                                <w:rPr>
+                                  <w:rFonts w:hint="eastAsia"/>
+                                </w:rPr>
+                              </w:pPr>
+                              <w:r>
+                                <w:t>Wait request</w:t>
+                              </w:r>
+                            </w:p>
+                          </w:txbxContent>
+                        </wps:txbx>
+                        <wps:bodyPr rot="0" spcFirstLastPara="0" vertOverflow="overflow" horzOverflow="overflow" vert="horz" wrap="square" lIns="91440" tIns="45720" rIns="91440" bIns="45720" numCol="1" spcCol="0" rtlCol="0" fromWordArt="0" anchor="ctr" anchorCtr="0" forceAA="0" compatLnSpc="1">
+                          <a:prstTxWarp prst="textNoShape">
+                            <a:avLst/>
+                          </a:prstTxWarp>
+                          <a:noAutofit/>
+                        </wps:bodyPr>
+                      </wps:wsp>
+                      <wps:wsp>
+                        <wps:cNvPr id="3" name="Rectangle 3"/>
+                        <wps:cNvSpPr/>
+                        <wps:spPr>
+                          <a:xfrm>
+                            <a:off x="303825" y="1103925"/>
+                            <a:ext cx="1190625" cy="695325"/>
+                          </a:xfrm>
+                          <a:prstGeom prst="rect">
+                            <a:avLst/>
+                          </a:prstGeom>
+                        </wps:spPr>
+                        <wps:style>
+                          <a:lnRef idx="2">
+                            <a:schemeClr val="accent1">
+                              <a:shade val="50000"/>
+                            </a:schemeClr>
+                          </a:lnRef>
+                          <a:fillRef idx="1">
+                            <a:schemeClr val="accent1"/>
+                          </a:fillRef>
+                          <a:effectRef idx="0">
+                            <a:schemeClr val="accent1"/>
+                          </a:effectRef>
+                          <a:fontRef idx="minor">
+                            <a:schemeClr val="lt1"/>
+                          </a:fontRef>
+                        </wps:style>
+                        <wps:txbx>
+                          <w:txbxContent>
+                            <w:p>
+                              <w:pPr>
+                                <w:jc w:val="center"/>
+                              </w:pPr>
+                              <w:r>
+                                <w:t>Send data</w:t>
+                              </w:r>
+                            </w:p>
+                          </w:txbxContent>
+                        </wps:txbx>
+                        <wps:bodyPr rot="0" spcFirstLastPara="0" vert="horz" wrap="square" lIns="91440" tIns="45720" rIns="91440" bIns="45720" numCol="1" spcCol="0" rtlCol="0" fromWordArt="0" anchor="ctr" anchorCtr="0" forceAA="0" compatLnSpc="1">
+                          <a:prstTxWarp prst="textNoShape">
+                            <a:avLst/>
+                          </a:prstTxWarp>
+                          <a:noAutofit/>
+                        </wps:bodyPr>
+                      </wps:wsp>
+                      <wps:wsp>
+                        <wps:cNvPr id="4" name="Rectangle 4"/>
+                        <wps:cNvSpPr/>
+                        <wps:spPr>
+                          <a:xfrm>
+                            <a:off x="3818550" y="1075350"/>
+                            <a:ext cx="1190625" cy="695325"/>
+                          </a:xfrm>
+                          <a:prstGeom prst="rect">
+                            <a:avLst/>
+                          </a:prstGeom>
+                        </wps:spPr>
+                        <wps:style>
+                          <a:lnRef idx="2">
+                            <a:schemeClr val="accent1">
+                              <a:shade val="50000"/>
+                            </a:schemeClr>
+                          </a:lnRef>
+                          <a:fillRef idx="1">
+                            <a:schemeClr val="accent1"/>
+                          </a:fillRef>
+                          <a:effectRef idx="0">
+                            <a:schemeClr val="accent1"/>
+                          </a:effectRef>
+                          <a:fontRef idx="minor">
+                            <a:schemeClr val="lt1"/>
+                          </a:fontRef>
+                        </wps:style>
+                        <wps:txbx>
+                          <w:txbxContent>
+                            <w:p>
+                              <w:pPr>
+                                <w:jc w:val="center"/>
+                              </w:pPr>
+                              <w:r>
+                                <w:t>Wait ack</w:t>
+                              </w:r>
+                            </w:p>
+                          </w:txbxContent>
+                        </wps:txbx>
+                        <wps:bodyPr rot="0" spcFirstLastPara="0" vert="horz" wrap="square" lIns="91440" tIns="45720" rIns="91440" bIns="45720" numCol="1" spcCol="0" rtlCol="0" fromWordArt="0" anchor="ctr" anchorCtr="0" forceAA="0" compatLnSpc="1">
+                          <a:prstTxWarp prst="textNoShape">
+                            <a:avLst/>
+                          </a:prstTxWarp>
+                          <a:noAutofit/>
+                        </wps:bodyPr>
+                      </wps:wsp>
+                      <wps:wsp>
+                        <wps:cNvPr id="5" name="Rectangle 5"/>
+                        <wps:cNvSpPr/>
+                        <wps:spPr>
+                          <a:xfrm>
+                            <a:off x="2161200" y="2113575"/>
+                            <a:ext cx="1190625" cy="695325"/>
+                          </a:xfrm>
+                          <a:prstGeom prst="rect">
+                            <a:avLst/>
+                          </a:prstGeom>
+                        </wps:spPr>
+                        <wps:style>
+                          <a:lnRef idx="2">
+                            <a:schemeClr val="accent1">
+                              <a:shade val="50000"/>
+                            </a:schemeClr>
+                          </a:lnRef>
+                          <a:fillRef idx="1">
+                            <a:schemeClr val="accent1"/>
+                          </a:fillRef>
+                          <a:effectRef idx="0">
+                            <a:schemeClr val="accent1"/>
+                          </a:effectRef>
+                          <a:fontRef idx="minor">
+                            <a:schemeClr val="lt1"/>
+                          </a:fontRef>
+                        </wps:style>
+                        <wps:txbx>
+                          <w:txbxContent>
+                            <w:p>
+                              <w:pPr>
+                                <w:jc w:val="center"/>
+                              </w:pPr>
+                              <w:r>
+                                <w:t>Wait to send data</w:t>
+                              </w:r>
+                            </w:p>
+                          </w:txbxContent>
+                        </wps:txbx>
+                        <wps:bodyPr rot="0" spcFirstLastPara="0" vert="horz" wrap="square" lIns="91440" tIns="45720" rIns="91440" bIns="45720" numCol="1" spcCol="0" rtlCol="0" fromWordArt="0" anchor="ctr" anchorCtr="0" forceAA="0" compatLnSpc="1">
+                          <a:prstTxWarp prst="textNoShape">
+                            <a:avLst/>
+                          </a:prstTxWarp>
+                          <a:noAutofit/>
+                        </wps:bodyPr>
+                      </wps:wsp>
+                      <wps:wsp>
+                        <wps:cNvPr id="6" name="Straight Arrow Connector 6"/>
+                        <wps:cNvCnPr>
+                          <a:endCxn id="4" idx="0"/>
+                        </wps:cNvCnPr>
+                        <wps:spPr>
+                          <a:xfrm>
+                            <a:off x="3371850" y="476250"/>
+                            <a:ext cx="1042013" cy="599100"/>
+                          </a:xfrm>
+                          <a:prstGeom prst="straightConnector1">
+                            <a:avLst/>
+                          </a:prstGeom>
+                          <a:ln>
+                            <a:tailEnd type="triangle"/>
+                          </a:ln>
+                        </wps:spPr>
+                        <wps:style>
+                          <a:lnRef idx="1">
+                            <a:schemeClr val="accent1"/>
+                          </a:lnRef>
+                          <a:fillRef idx="0">
+                            <a:schemeClr val="accent1"/>
+                          </a:fillRef>
+                          <a:effectRef idx="0">
+                            <a:schemeClr val="accent1"/>
+                          </a:effectRef>
+                          <a:fontRef idx="minor">
+                            <a:schemeClr val="tx1"/>
+                          </a:fontRef>
+                        </wps:style>
+                        <wps:bodyPr/>
+                      </wps:wsp>
+                      <wps:wsp>
+                        <wps:cNvPr id="8" name="Straight Arrow Connector 8"/>
+                        <wps:cNvCnPr>
+                          <a:endCxn id="2" idx="1"/>
+                        </wps:cNvCnPr>
+                        <wps:spPr>
+                          <a:xfrm flipV="1">
+                            <a:off x="885825" y="481013"/>
+                            <a:ext cx="1285875" cy="622912"/>
+                          </a:xfrm>
+                          <a:prstGeom prst="straightConnector1">
+                            <a:avLst/>
+                          </a:prstGeom>
+                          <a:ln>
+                            <a:tailEnd type="triangle"/>
+                          </a:ln>
+                        </wps:spPr>
+                        <wps:style>
+                          <a:lnRef idx="1">
+                            <a:schemeClr val="accent1"/>
+                          </a:lnRef>
+                          <a:fillRef idx="0">
+                            <a:schemeClr val="accent1"/>
+                          </a:fillRef>
+                          <a:effectRef idx="0">
+                            <a:schemeClr val="accent1"/>
+                          </a:effectRef>
+                          <a:fontRef idx="minor">
+                            <a:schemeClr val="tx1"/>
+                          </a:fontRef>
+                        </wps:style>
+                        <wps:bodyPr/>
+                      </wps:wsp>
+                      <wps:wsp>
+                        <wps:cNvPr id="9" name="Straight Arrow Connector 9"/>
+                        <wps:cNvCnPr>
+                          <a:endCxn id="5" idx="3"/>
+                        </wps:cNvCnPr>
+                        <wps:spPr>
+                          <a:xfrm flipH="1">
+                            <a:off x="3351825" y="1781175"/>
+                            <a:ext cx="1077300" cy="680063"/>
+                          </a:xfrm>
+                          <a:prstGeom prst="straightConnector1">
+                            <a:avLst/>
+                          </a:prstGeom>
+                          <a:ln>
+                            <a:tailEnd type="triangle"/>
+                          </a:ln>
+                        </wps:spPr>
+                        <wps:style>
+                          <a:lnRef idx="1">
+                            <a:schemeClr val="accent1"/>
+                          </a:lnRef>
+                          <a:fillRef idx="0">
+                            <a:schemeClr val="accent1"/>
+                          </a:fillRef>
+                          <a:effectRef idx="0">
+                            <a:schemeClr val="accent1"/>
+                          </a:effectRef>
+                          <a:fontRef idx="minor">
+                            <a:schemeClr val="tx1"/>
+                          </a:fontRef>
+                        </wps:style>
+                        <wps:bodyPr/>
+                      </wps:wsp>
+                      <wps:wsp>
+                        <wps:cNvPr id="10" name="Straight Arrow Connector 10"/>
+                        <wps:cNvCnPr/>
+                        <wps:spPr>
+                          <a:xfrm flipH="1" flipV="1">
+                            <a:off x="866775" y="1809750"/>
+                            <a:ext cx="1276350" cy="651488"/>
+                          </a:xfrm>
+                          <a:prstGeom prst="straightConnector1">
+                            <a:avLst/>
+                          </a:prstGeom>
+                          <a:ln>
+                            <a:tailEnd type="triangle"/>
+                          </a:ln>
+                        </wps:spPr>
+                        <wps:style>
+                          <a:lnRef idx="1">
+                            <a:schemeClr val="accent1"/>
+                          </a:lnRef>
+                          <a:fillRef idx="0">
+                            <a:schemeClr val="accent1"/>
+                          </a:fillRef>
+                          <a:effectRef idx="0">
+                            <a:schemeClr val="accent1"/>
+                          </a:effectRef>
+                          <a:fontRef idx="minor">
+                            <a:schemeClr val="tx1"/>
+                          </a:fontRef>
+                        </wps:style>
+                        <wps:bodyPr/>
+                      </wps:wsp>
+                      <wps:wsp>
+                        <wps:cNvPr id="11" name="Text Box 11"/>
+                        <wps:cNvSpPr txBox="1"/>
+                        <wps:spPr>
+                          <a:xfrm>
+                            <a:off x="3781425" y="352425"/>
+                            <a:ext cx="1438910" cy="285750"/>
+                          </a:xfrm>
+                          <a:prstGeom prst="rect">
+                            <a:avLst/>
+                          </a:prstGeom>
+                          <a:solidFill>
+                            <a:schemeClr val="lt1"/>
+                          </a:solidFill>
+                          <a:ln w="6350">
+                            <a:solidFill>
+                              <a:prstClr val="black"/>
+                            </a:solidFill>
+                          </a:ln>
+                        </wps:spPr>
+                        <wps:txbx>
+                          <w:txbxContent>
+                            <w:p>
+                              <w:r>
+                                <w:t>Send button pushed</w:t>
+                              </w:r>
+                            </w:p>
+                          </w:txbxContent>
+                        </wps:txbx>
+                        <wps:bodyPr rot="0" spcFirstLastPara="0" vertOverflow="overflow" horzOverflow="overflow" vert="horz" wrap="none" lIns="91440" tIns="45720" rIns="91440" bIns="45720" numCol="1" spcCol="0" rtlCol="0" fromWordArt="0" anchor="t" anchorCtr="0" forceAA="0" compatLnSpc="1">
+                          <a:prstTxWarp prst="textNoShape">
+                            <a:avLst/>
+                          </a:prstTxWarp>
+                          <a:noAutofit/>
+                        </wps:bodyPr>
+                      </wps:wsp>
+                      <wps:wsp>
+                        <wps:cNvPr id="12" name="Text Box 11"/>
+                        <wps:cNvSpPr txBox="1"/>
+                        <wps:spPr>
+                          <a:xfrm>
+                            <a:off x="170475" y="275250"/>
+                            <a:ext cx="1581150" cy="285750"/>
+                          </a:xfrm>
+                          <a:prstGeom prst="rect">
+                            <a:avLst/>
+                          </a:prstGeom>
+                          <a:solidFill>
+                            <a:schemeClr val="lt1"/>
+                          </a:solidFill>
+                          <a:ln w="6350">
+                            <a:solidFill>
+                              <a:prstClr val="black"/>
+                            </a:solidFill>
+                          </a:ln>
+                        </wps:spPr>
+                        <wps:txbx>
+                          <w:txbxContent>
+                            <w:p>
+                              <w:pPr>
+                                <w:pStyle w:val="NormalWeb"/>
+                                <w:spacing w:before="0" w:beforeAutospacing="0" w:after="0" w:afterAutospacing="0"/>
+                              </w:pPr>
+                              <w:r>
+                                <w:rPr>
+                                  <w:rFonts w:ascii="Calibri" w:eastAsia="DFKai-SB" w:hAnsi="Calibri"/>
+                                  <w:kern w:val="2"/>
+                                </w:rPr>
+                                <w:t>Receive ack from slave</w:t>
+                              </w:r>
+                            </w:p>
+                          </w:txbxContent>
+                        </wps:txbx>
+                        <wps:bodyPr rot="0" spcFirstLastPara="0" vert="horz" wrap="none" lIns="91440" tIns="45720" rIns="91440" bIns="45720" numCol="1" spcCol="0" rtlCol="0" fromWordArt="0" anchor="t" anchorCtr="0" forceAA="0" compatLnSpc="1">
+                          <a:prstTxWarp prst="textNoShape">
+                            <a:avLst/>
+                          </a:prstTxWarp>
+                          <a:noAutofit/>
+                        </wps:bodyPr>
+                      </wps:wsp>
+                      <wps:wsp>
+                        <wps:cNvPr id="13" name="Text Box 11"/>
+                        <wps:cNvSpPr txBox="1"/>
+                        <wps:spPr>
+                          <a:xfrm>
+                            <a:off x="208575" y="2461238"/>
+                            <a:ext cx="1104265" cy="285750"/>
+                          </a:xfrm>
+                          <a:prstGeom prst="rect">
+                            <a:avLst/>
+                          </a:prstGeom>
+                          <a:solidFill>
+                            <a:schemeClr val="lt1"/>
+                          </a:solidFill>
+                          <a:ln w="6350">
+                            <a:solidFill>
+                              <a:prstClr val="black"/>
+                            </a:solidFill>
+                          </a:ln>
+                        </wps:spPr>
+                        <wps:txbx>
+                          <w:txbxContent>
+                            <w:p>
+                              <w:pPr>
+                                <w:pStyle w:val="NormalWeb"/>
+                                <w:spacing w:before="0" w:beforeAutospacing="0" w:after="0" w:afterAutospacing="0"/>
+                              </w:pPr>
+                              <w:r>
+                                <w:rPr>
+                                  <w:rFonts w:ascii="Calibri" w:eastAsia="DFKai-SB" w:hAnsi="Calibri"/>
+                                </w:rPr>
+                                <w:t>Counted for 1s</w:t>
+                              </w:r>
+                            </w:p>
+                          </w:txbxContent>
+                        </wps:txbx>
+                        <wps:bodyPr rot="0" spcFirstLastPara="0" vert="horz" wrap="none" lIns="91440" tIns="45720" rIns="91440" bIns="45720" numCol="1" spcCol="0" rtlCol="0" fromWordArt="0" anchor="t" anchorCtr="0" forceAA="0" compatLnSpc="1">
+                          <a:prstTxWarp prst="textNoShape">
+                            <a:avLst/>
+                          </a:prstTxWarp>
+                          <a:noAutofit/>
+                        </wps:bodyPr>
+                      </wps:wsp>
+                      <wps:wsp>
+                        <wps:cNvPr id="14" name="Text Box 11"/>
+                        <wps:cNvSpPr txBox="1"/>
+                        <wps:spPr>
+                          <a:xfrm>
+                            <a:off x="3732825" y="2532675"/>
+                            <a:ext cx="1591945" cy="285750"/>
+                          </a:xfrm>
+                          <a:prstGeom prst="rect">
+                            <a:avLst/>
+                          </a:prstGeom>
+                          <a:solidFill>
+                            <a:schemeClr val="lt1"/>
+                          </a:solidFill>
+                          <a:ln w="6350">
+                            <a:solidFill>
+                              <a:prstClr val="black"/>
+                            </a:solidFill>
+                          </a:ln>
+                        </wps:spPr>
+                        <wps:txbx>
+                          <w:txbxContent>
+                            <w:p>
+                              <w:pPr>
+                                <w:pStyle w:val="NormalWeb"/>
+                                <w:spacing w:before="0" w:beforeAutospacing="0" w:after="0" w:afterAutospacing="0"/>
+                              </w:pPr>
+                              <w:r>
+                                <w:rPr>
+                                  <w:rFonts w:ascii="Calibri" w:eastAsia="DFKai-SB" w:hAnsi="Calibri"/>
+                                </w:rPr>
+                                <w:t>Receive ack from slave</w:t>
+                              </w:r>
+                            </w:p>
+                          </w:txbxContent>
+                        </wps:txbx>
+                        <wps:bodyPr rot="0" spcFirstLastPara="0" vert="horz" wrap="none" lIns="91440" tIns="45720" rIns="91440" bIns="45720" numCol="1" spcCol="0" rtlCol="0" fromWordArt="0" anchor="t" anchorCtr="0" forceAA="0" compatLnSpc="1">
+                          <a:prstTxWarp prst="textNoShape">
+                            <a:avLst/>
+                          </a:prstTxWarp>
+                          <a:noAutofit/>
+                        </wps:bodyPr>
+                      </wps:wsp>
+                    </wpc:wpc>
+                  </a:graphicData>
+                </a:graphic>
+                <wp14:sizeRelH relativeFrom="margin">
+                  <wp14:pctWidth>0</wp14:pctWidth>
+                </wp14:sizeRelH>
+                <wp14:sizeRelV relativeFrom="margin">
+                  <wp14:pctHeight>0</wp14:pctHeight>
+                </wp14:sizeRelV>
+              </wp:anchor>
+            </w:drawing>
+          </mc:Choice>
+          <mc:Fallback>
+            <w:pict>
+              <v:group w14:anchorId="1225F1D1" id="Canvas 1" o:spid="_x0000_s1026" editas="canvas" style="position:absolute;left:0;text-align:left;margin-left:6.75pt;margin-top:24.75pt;width:429.75pt;height:240pt;z-index:251658240;mso-position-horizontal-relative:margin;mso-width-relative:margin;mso-height-relative:margin" coordsize="54578,30480" o:gfxdata="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">
+                <v:shapetype id="_x0000_t75" coordsize="21600,21600" o:spt="75" o:preferrelative="t" path="m@4@5l@4@11@9@11@9@5xe" filled="f" stroked="f">
+                  <v:stroke joinstyle="miter"/>
+                  <v:formulas>
+                    <v:f eqn="if lineDrawn pixelLineWidth 0"/>
+                    <v:f eqn="sum @0 1 0"/>
+                    <v:f eqn="sum 0 0 @1"/>
+                    <v:f eqn="prod @2 1 2"/>
+                    <v:f eqn="prod @3 21600 pixelWidth"/>
+                    <v:f eqn="prod @3 21600 pixelHeight"/>
+                    <v:f eqn="sum @0 0 1"/>
+                    <v:f eqn="prod @6 1 2"/>
+                    <v:f eqn="prod @7 21600 pixelWidth"/>
+                    <v:f eqn="sum @8 21600 0"/>
+                    <v:f eqn="prod @7 21600 pixelHeight"/>
+                    <v:f eqn="sum @10 21600 0"/>
+                  </v:formulas>
+                  <v:path o:extrusionok="f" gradientshapeok="t" o:connecttype="rect"/>
+                  <o:lock v:ext="edit" aspectratio="t"/>
+                </v:shapetype>
+                <v:shape id="_x0000_s1027" type="#_x0000_t75" style="position:absolute;width:54578;height:30480;visibility:visible;mso-wrap-style:square">
+                  <v:fill o:detectmouseclick="t"/>
+                  <v:path o:connecttype="none"/>
+                </v:shape>
+                <v:rect id="Rectangle 2" o:spid="_x0000_s1028" style="position:absolute;left:21717;top:1333;width:11906;height:6953;visibility:visible;mso-wrap-style:square;v-text-anchor:middle" o:gfxdata="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" fillcolor="#4472c4 [3204]" strokecolor="#1f3763 [1604]" strokeweight="1pt">
+                  <v:textbox>
+                    <w:txbxContent>
+                      <w:p>
+                        <w:pPr>
+                          <w:jc w:val="center"/>
+                          <w:rPr>
+                            <w:rFonts w:hint="eastAsia"/>
+                          </w:rPr>
+                        </w:pPr>
+                        <w:r>
+                          <w:t>Wait request</w:t>
+                        </w:r>
+                      </w:p>
+                    </w:txbxContent>
+                  </v:textbox>
+                </v:rect>
+                <v:rect id="Rectangle 3" o:spid="_x0000_s1029" style="position:absolute;left:3038;top:11039;width:11906;height:6953;visibility:visible;mso-wrap-style:square;v-text-anchor:middle" o:gfxdata="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" fillcolor="#4472c4 [3204]" strokecolor="#1f3763 [1604]" strokeweight="1pt">
+                  <v:textbox>
+                    <w:txbxContent>
+                      <w:p>
+                        <w:pPr>
+                          <w:jc w:val="center"/>
+                        </w:pPr>
+                        <w:r>
+                          <w:t>Send data</w:t>
+                        </w:r>
+                      </w:p>
+                    </w:txbxContent>
+                  </v:textbox>
+                </v:rect>
+                <v:rect id="Rectangle 4" o:spid="_x0000_s1030" style="position:absolute;left:38185;top:10753;width:11906;height:6953;visibility:visible;mso-wrap-style:square;v-text-anchor:middle" o:gfxdata="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" fillcolor="#4472c4 [3204]" strokecolor="#1f3763 [1604]" strokeweight="1pt">
+                  <v:textbox>
+                    <w:txbxContent>
+                      <w:p>
+                        <w:pPr>
+                          <w:jc w:val="center"/>
+                        </w:pPr>
+                        <w:r>
+                          <w:t>Wait ack</w:t>
+                        </w:r>
+                      </w:p>
+                    </w:txbxContent>
+                  </v:textbox>
+                </v:rect>
+                <v:rect id="Rectangle 5" o:spid="_x0000_s1031" style="position:absolute;left:21612;top:21135;width:11906;height:6954;visibility:visible;mso-wrap-style:square;v-text-anchor:middle" o:gfxdata="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" fillcolor="#4472c4 [3204]" strokecolor="#1f3763 [1604]" strokeweight="1pt">
+                  <v:textbox>
+                    <w:txbxContent>
+                      <w:p>
+                        <w:pPr>
+                          <w:jc w:val="center"/>
+                        </w:pPr>
+                        <w:r>
+                          <w:t>Wait to send data</w:t>
+                        </w:r>
+                      </w:p>
+                    </w:txbxContent>
+                  </v:textbox>
+                </v:rect>
+                <v:shapetype id="_x0000_t32" coordsize="21600,21600" o:spt="32" o:oned="t" path="m,l21600,21600e" filled="f">
+                  <v:path arrowok="t" fillok="f" o:connecttype="none"/>
+                  <o:lock v:ext="edit" shapetype="t"/>
+                </v:shapetype>
+                <v:shape id="Straight Arrow Connector 6" o:spid="_x0000_s1032" type="#_x0000_t32" style="position:absolute;left:33718;top:4762;width:10420;height:5991;visibility:visible;mso-wrap-style:square" o:connectortype="straight" o:gfxdata="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" strokecolor="#4472c4 [3204]" strokeweight=".5pt">
+                  <v:stroke endarrow="block" joinstyle="miter"/>
+                </v:shape>
+                <v:shape id="Straight Arrow Connector 8" o:spid="_x0000_s1033" type="#_x0000_t32" style="position:absolute;left:8858;top:4810;width:12859;height:6229;flip:y;visibility:visible;mso-wrap-style:square" o:connectortype="straight" o:gfxdata="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" strokecolor="#4472c4 [3204]" strokeweight=".5pt">
+                  <v:stroke endarrow="block" joinstyle="miter"/>
+                </v:shape>
+                <v:shape id="Straight Arrow Connector 9" o:spid="_x0000_s1034" type="#_x0000_t32" style="position:absolute;left:33518;top:17811;width:10773;height:6801;flip:x;visibility:visible;mso-wrap-style:square" o:connectortype="straight" o:gfxdata="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" strokecolor="#4472c4 [3204]" strokeweight=".5pt">
+                  <v:stroke endarrow="block" joinstyle="miter"/>
+                </v:shape>
+                <v:shape id="Straight Arrow Connector 10" o:spid="_x0000_s1035" type="#_x0000_t32" style="position:absolute;left:8667;top:18097;width:12764;height:6515;flip:x y;visibility:visible;mso-wrap-style:square" o:connectortype="straight" o:gfxdata="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" strokecolor="#4472c4 [3204]" strokeweight=".5pt">
+                  <v:stroke endarrow="block" joinstyle="miter"/>
+                </v:shape>
+                <v:shapetype id="_x0000_t202" coordsize="21600,21600" o:spt="202" path="m,l,21600r21600,l21600,xe">
+                  <v:stroke joinstyle="miter"/>
+                  <v:path gradientshapeok="t" o:connecttype="rect"/>
+                </v:shapetype>
+                <v:shape id="Text Box 11" o:spid="_x0000_s1036" type="#_x0000_t202" style="position:absolute;left:37814;top:3524;width:14389;height:2857;visibility:visible;mso-wrap-style:none;v-text-anchor:top" o:gfxdata="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" fillcolor="white [3201]" strokeweight=".5pt">
+                  <v:textbox>
+                    <w:txbxContent>
+                      <w:p>
+                        <w:r>
+                          <w:t>Send button pushed</w:t>
+                        </w:r>
+                      </w:p>
+                    </w:txbxContent>
+                  </v:textbox>
+                </v:shape>
+                <v:shape id="Text Box 11" o:spid="_x0000_s1037" type="#_x0000_t202" style="position:absolute;left:1704;top:2752;width:15812;height:2858;visibility:visible;mso-wrap-style:none;v-text-anchor:top" o:gfxdata="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" fillcolor="white [3201]" strokeweight=".5pt">
+                  <v:textbox>
+                    <w:txbxContent>
+                      <w:p>
+                        <w:pPr>
+                          <w:pStyle w:val="NormalWeb"/>
+                          <w:spacing w:before="0" w:beforeAutospacing="0" w:after="0" w:afterAutospacing="0"/>
+                        </w:pPr>
+                        <w:r>
+                          <w:rPr>
+                            <w:rFonts w:ascii="Calibri" w:eastAsia="DFKai-SB" w:hAnsi="Calibri"/>
+                            <w:kern w:val="2"/>
+                          </w:rPr>
+                          <w:t>Receive ack from slave</w:t>
+                        </w:r>
+                      </w:p>
+                    </w:txbxContent>
+                  </v:textbox>
+                </v:shape>
+                <v:shape id="Text Box 11" o:spid="_x0000_s1038" type="#_x0000_t202" style="position:absolute;left:2085;top:24612;width:11043;height:2857;visibility:visible;mso-wrap-style:none;v-text-anchor:top" o:gfxdata="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" fillcolor="white [3201]" strokeweight=".5pt">
+                  <v:textbox>
+                    <w:txbxContent>
+                      <w:p>
+                        <w:pPr>
+                          <w:pStyle w:val="NormalWeb"/>
+                          <w:spacing w:before="0" w:beforeAutospacing="0" w:after="0" w:afterAutospacing="0"/>
+                        </w:pPr>
+                        <w:r>
+                          <w:rPr>
+                            <w:rFonts w:ascii="Calibri" w:eastAsia="DFKai-SB" w:hAnsi="Calibri"/>
+                          </w:rPr>
+                          <w:t>Counted for 1s</w:t>
+                        </w:r>
+                      </w:p>
+                    </w:txbxContent>
+                  </v:textbox>
+                </v:shape>
+                <v:shape id="Text Box 11" o:spid="_x0000_s1039" type="#_x0000_t202" style="position:absolute;left:37328;top:25326;width:15919;height:2858;visibility:visible;mso-wrap-style:none;v-text-anchor:top" o:gfxdata="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" fillcolor="white [3201]" strokeweight=".5pt">
+                  <v:textbox>
+                    <w:txbxContent>
+                      <w:p>
+                        <w:pPr>
+                          <w:pStyle w:val="NormalWeb"/>
+                          <w:spacing w:before="0" w:beforeAutospacing="0" w:after="0" w:afterAutospacing="0"/>
+                        </w:pPr>
+                        <w:r>
+                          <w:rPr>
+                            <w:rFonts w:ascii="Calibri" w:eastAsia="DFKai-SB" w:hAnsi="Calibri"/>
+                          </w:rPr>
+                          <w:t>Receive ack from slave</w:t>
+                        </w:r>
+                      </w:p>
+                    </w:txbxContent>
+                  </v:textbox>
+                </v:shape>
+                <w10:wrap type="topAndBottom" anchorx="margin"/>
+              </v:group>
+            </w:pict>
+          </mc:Fallback>
+        </mc:AlternateContent>
+      </w:r>
+      <w:r>
         <w:rPr>
           <w:rFonts w:hint="eastAsia"/>
         </w:rPr>
-      </w:pPr>
-      <w:r>
-        <w:t xml:space="preserve">Essentially, </w:t>
-      </w:r>
-      <w:proofErr w:type="spellStart"/>
-      <w:r>
-        <w:t>dmux</w:t>
-      </w:r>
-      <w:proofErr w:type="spellEnd"/>
-      <w:r>
-        <w:t xml:space="preserve"> is a selector. AND gate can be seen as a signal input and a selection input, that is, selection input could cut off the signal input. Taking advantage of the characteristic of AND </w:t>
+        <w:t>根據助教於課堂上的解釋，主人的行為可以用以下自動機表示。</w:t>
       </w:r>
     </w:p>
     <w:p>
       <w:pPr>
-        <w:pStyle w:val="ListParagraph"/>
-        <w:spacing w:line="259" w:lineRule="auto"/>
-        <w:ind w:left="1680" w:firstLine="240"/>
-      </w:pPr>
+        <w:ind w:left="240" w:firstLine="480"/>
+      </w:pPr>
+    </w:p>
+    <w:p>
+      <w:pPr>
+        <w:ind w:left="240" w:firstLine="480"/>
+      </w:pPr>
+      <w:r>
+        <w:rPr>
+          <w:rFonts w:hint="eastAsia"/>
+        </w:rPr>
+        <w:t>而奴隸的行為可以用以下自動機表示。</w:t>
+      </w:r>
+    </w:p>
+    <w:p>
+      <w:pPr>
+        <w:widowControl/>
+      </w:pPr>
+      <w:r>
+        <w:rPr>
+          <w:noProof/>
+        </w:rPr>
+        <mc:AlternateContent>
+          <mc:Choice Requires="wpc">
+            <w:drawing>
+              <wp:anchor distT="0" distB="0" distL="114300" distR="114300" simplePos="0" relativeHeight="251660288" behindDoc="0" locked="0" layoutInCell="1" allowOverlap="1" wp14:anchorId="3DCEF680" wp14:editId="50841BCF">
+                <wp:simplePos x="0" y="0"/>
+                <wp:positionH relativeFrom="margin">
+                  <wp:align>left</wp:align>
+                </wp:positionH>
+                <wp:positionV relativeFrom="paragraph">
+                  <wp:posOffset>228600</wp:posOffset>
+                </wp:positionV>
+                <wp:extent cx="5457825" cy="2152650"/>
+                <wp:effectExtent l="0" t="0" r="9525" b="0"/>
+                <wp:wrapTopAndBottom/>
+                <wp:docPr id="27" name="Canvas 27"/>
+                <wp:cNvGraphicFramePr>
+                  <a:graphicFrameLocks xmlns:a="http://schemas.openxmlformats.org/drawingml/2006/main" noChangeAspect="1"/>
+                </wp:cNvGraphicFramePr>
+                <a:graphic xmlns:a="http://schemas.openxmlformats.org/drawingml/2006/main">
+                  <a:graphicData uri="http://schemas.microsoft.com/office/word/2010/wordprocessingCanvas">
+                    <wpc:wpc>
+                      <wpc:bg/>
+                      <wpc:whole/>
+                      <wps:wsp>
+                        <wps:cNvPr id="15" name="Rectangle 15"/>
+                        <wps:cNvSpPr/>
+                        <wps:spPr>
+                          <a:xfrm>
+                            <a:off x="2171700" y="133350"/>
+                            <a:ext cx="1190625" cy="695325"/>
+                          </a:xfrm>
+                          <a:prstGeom prst="rect">
+                            <a:avLst/>
+                          </a:prstGeom>
+                        </wps:spPr>
+                        <wps:style>
+                          <a:lnRef idx="2">
+                            <a:schemeClr val="accent1">
+                              <a:shade val="50000"/>
+                            </a:schemeClr>
+                          </a:lnRef>
+                          <a:fillRef idx="1">
+                            <a:schemeClr val="accent1"/>
+                          </a:fillRef>
+                          <a:effectRef idx="0">
+                            <a:schemeClr val="accent1"/>
+                          </a:effectRef>
+                          <a:fontRef idx="minor">
+                            <a:schemeClr val="lt1"/>
+                          </a:fontRef>
+                        </wps:style>
+                        <wps:txbx>
+                          <w:txbxContent>
+                            <w:p>
+                              <w:pPr>
+                                <w:jc w:val="center"/>
+                                <w:rPr>
+                                  <w:rFonts w:hint="eastAsia"/>
+                                </w:rPr>
+                              </w:pPr>
+                              <w:r>
+                                <w:t>Wait request</w:t>
+                              </w:r>
+                            </w:p>
+                          </w:txbxContent>
+                        </wps:txbx>
+                        <wps:bodyPr rot="0" spcFirstLastPara="0" vertOverflow="overflow" horzOverflow="overflow" vert="horz" wrap="square" lIns="91440" tIns="45720" rIns="91440" bIns="45720" numCol="1" spcCol="0" rtlCol="0" fromWordArt="0" anchor="ctr" anchorCtr="0" forceAA="0" compatLnSpc="1">
+                          <a:prstTxWarp prst="textNoShape">
+                            <a:avLst/>
+                          </a:prstTxWarp>
+                          <a:noAutofit/>
+                        </wps:bodyPr>
+                      </wps:wsp>
+                      <wps:wsp>
+                        <wps:cNvPr id="16" name="Rectangle 16"/>
+                        <wps:cNvSpPr/>
+                        <wps:spPr>
+                          <a:xfrm>
+                            <a:off x="303825" y="1103925"/>
+                            <a:ext cx="1190625" cy="695325"/>
+                          </a:xfrm>
+                          <a:prstGeom prst="rect">
+                            <a:avLst/>
+                          </a:prstGeom>
+                        </wps:spPr>
+                        <wps:style>
+                          <a:lnRef idx="2">
+                            <a:schemeClr val="accent1">
+                              <a:shade val="50000"/>
+                            </a:schemeClr>
+                          </a:lnRef>
+                          <a:fillRef idx="1">
+                            <a:schemeClr val="accent1"/>
+                          </a:fillRef>
+                          <a:effectRef idx="0">
+                            <a:schemeClr val="accent1"/>
+                          </a:effectRef>
+                          <a:fontRef idx="minor">
+                            <a:schemeClr val="lt1"/>
+                          </a:fontRef>
+                        </wps:style>
+                        <wps:txbx>
+                          <w:txbxContent>
+                            <w:p>
+                              <w:pPr>
+                                <w:jc w:val="center"/>
+                              </w:pPr>
+                              <w:r>
+                                <w:t>Wait data</w:t>
+                              </w:r>
+                            </w:p>
+                          </w:txbxContent>
+                        </wps:txbx>
+                        <wps:bodyPr rot="0" spcFirstLastPara="0" vert="horz" wrap="square" lIns="91440" tIns="45720" rIns="91440" bIns="45720" numCol="1" spcCol="0" rtlCol="0" fromWordArt="0" anchor="ctr" anchorCtr="0" forceAA="0" compatLnSpc="1">
+                          <a:prstTxWarp prst="textNoShape">
+                            <a:avLst/>
+                          </a:prstTxWarp>
+                          <a:noAutofit/>
+                        </wps:bodyPr>
+                      </wps:wsp>
+                      <wps:wsp>
+                        <wps:cNvPr id="17" name="Rectangle 17"/>
+                        <wps:cNvSpPr/>
+                        <wps:spPr>
+                          <a:xfrm>
+                            <a:off x="3818550" y="1075350"/>
+                            <a:ext cx="1458300" cy="695325"/>
+                          </a:xfrm>
+                          <a:prstGeom prst="rect">
+                            <a:avLst/>
+                          </a:prstGeom>
+                        </wps:spPr>
+                        <wps:style>
+                          <a:lnRef idx="2">
+                            <a:schemeClr val="accent1">
+                              <a:shade val="50000"/>
+                            </a:schemeClr>
+                          </a:lnRef>
+                          <a:fillRef idx="1">
+                            <a:schemeClr val="accent1"/>
+                          </a:fillRef>
+                          <a:effectRef idx="0">
+                            <a:schemeClr val="accent1"/>
+                          </a:effectRef>
+                          <a:fontRef idx="minor">
+                            <a:schemeClr val="lt1"/>
+                          </a:fontRef>
+                        </wps:style>
+                        <wps:txbx>
+                          <w:txbxContent>
+                            <w:p>
+                              <w:pPr>
+                                <w:jc w:val="center"/>
+                              </w:pPr>
+                              <w:r>
+                                <w:t>Wait to send ack</w:t>
+                              </w:r>
+                            </w:p>
+                          </w:txbxContent>
+                        </wps:txbx>
+                        <wps:bodyPr rot="0" spcFirstLastPara="0" vert="horz" wrap="square" lIns="91440" tIns="45720" rIns="91440" bIns="45720" numCol="1" spcCol="0" rtlCol="0" fromWordArt="0" anchor="ctr" anchorCtr="0" forceAA="0" compatLnSpc="1">
+                          <a:prstTxWarp prst="textNoShape">
+                            <a:avLst/>
+                          </a:prstTxWarp>
+                          <a:noAutofit/>
+                        </wps:bodyPr>
+                      </wps:wsp>
+                      <wps:wsp>
+                        <wps:cNvPr id="19" name="Straight Arrow Connector 19"/>
+                        <wps:cNvCnPr/>
+                        <wps:spPr>
+                          <a:xfrm>
+                            <a:off x="3371850" y="476250"/>
+                            <a:ext cx="1042013" cy="599100"/>
+                          </a:xfrm>
+                          <a:prstGeom prst="straightConnector1">
+                            <a:avLst/>
+                          </a:prstGeom>
+                          <a:ln>
+                            <a:tailEnd type="triangle"/>
+                          </a:ln>
+                        </wps:spPr>
+                        <wps:style>
+                          <a:lnRef idx="1">
+                            <a:schemeClr val="accent1"/>
+                          </a:lnRef>
+                          <a:fillRef idx="0">
+                            <a:schemeClr val="accent1"/>
+                          </a:fillRef>
+                          <a:effectRef idx="0">
+                            <a:schemeClr val="accent1"/>
+                          </a:effectRef>
+                          <a:fontRef idx="minor">
+                            <a:schemeClr val="tx1"/>
+                          </a:fontRef>
+                        </wps:style>
+                        <wps:bodyPr/>
+                      </wps:wsp>
+                      <wps:wsp>
+                        <wps:cNvPr id="20" name="Straight Arrow Connector 20"/>
+                        <wps:cNvCnPr/>
+                        <wps:spPr>
+                          <a:xfrm flipV="1">
+                            <a:off x="885825" y="481013"/>
+                            <a:ext cx="1285875" cy="622912"/>
+                          </a:xfrm>
+                          <a:prstGeom prst="straightConnector1">
+                            <a:avLst/>
+                          </a:prstGeom>
+                          <a:ln>
+                            <a:tailEnd type="triangle"/>
+                          </a:ln>
+                        </wps:spPr>
+                        <wps:style>
+                          <a:lnRef idx="1">
+                            <a:schemeClr val="accent1"/>
+                          </a:lnRef>
+                          <a:fillRef idx="0">
+                            <a:schemeClr val="accent1"/>
+                          </a:fillRef>
+                          <a:effectRef idx="0">
+                            <a:schemeClr val="accent1"/>
+                          </a:effectRef>
+                          <a:fontRef idx="minor">
+                            <a:schemeClr val="tx1"/>
+                          </a:fontRef>
+                        </wps:style>
+                        <wps:bodyPr/>
+                      </wps:wsp>
+                      <wps:wsp>
+                        <wps:cNvPr id="24" name="Text Box 11"/>
+                        <wps:cNvSpPr txBox="1"/>
+                        <wps:spPr>
+                          <a:xfrm>
+                            <a:off x="170475" y="275250"/>
+                            <a:ext cx="1068070" cy="285750"/>
+                          </a:xfrm>
+                          <a:prstGeom prst="rect">
+                            <a:avLst/>
+                          </a:prstGeom>
+                          <a:solidFill>
+                            <a:schemeClr val="lt1"/>
+                          </a:solidFill>
+                          <a:ln w="6350">
+                            <a:solidFill>
+                              <a:prstClr val="black"/>
+                            </a:solidFill>
+                          </a:ln>
+                        </wps:spPr>
+                        <wps:txbx>
+                          <w:txbxContent>
+                            <w:p>
+                              <w:pPr>
+                                <w:pStyle w:val="NormalWeb"/>
+                                <w:spacing w:before="0" w:beforeAutospacing="0" w:after="0" w:afterAutospacing="0"/>
+                              </w:pPr>
+                              <w:r>
+                                <w:rPr>
+                                  <w:rFonts w:ascii="Calibri" w:eastAsia="DFKai-SB" w:hAnsi="Calibri"/>
+                                  <w:kern w:val="2"/>
+                                </w:rPr>
+                                <w:t>Received valid</w:t>
+                              </w:r>
+                            </w:p>
+                          </w:txbxContent>
+                        </wps:txbx>
+                        <wps:bodyPr rot="0" spcFirstLastPara="0" vert="horz" wrap="none" lIns="91440" tIns="45720" rIns="91440" bIns="45720" numCol="1" spcCol="0" rtlCol="0" fromWordArt="0" anchor="t" anchorCtr="0" forceAA="0" compatLnSpc="1">
+                          <a:prstTxWarp prst="textNoShape">
+                            <a:avLst/>
+                          </a:prstTxWarp>
+                          <a:noAutofit/>
+                        </wps:bodyPr>
+                      </wps:wsp>
+                      <wps:wsp>
+                        <wps:cNvPr id="28" name="Straight Arrow Connector 28"/>
+                        <wps:cNvCnPr>
+                          <a:stCxn id="17" idx="1"/>
+                          <a:endCxn id="16" idx="3"/>
+                        </wps:cNvCnPr>
+                        <wps:spPr>
+                          <a:xfrm flipH="1">
+                            <a:off x="1494450" y="1423013"/>
+                            <a:ext cx="2324100" cy="28575"/>
+                          </a:xfrm>
+                          <a:prstGeom prst="straightConnector1">
+                            <a:avLst/>
+                          </a:prstGeom>
+                          <a:ln>
+                            <a:tailEnd type="triangle"/>
+                          </a:ln>
+                        </wps:spPr>
+                        <wps:style>
+                          <a:lnRef idx="1">
+                            <a:schemeClr val="accent1"/>
+                          </a:lnRef>
+                          <a:fillRef idx="0">
+                            <a:schemeClr val="accent1"/>
+                          </a:fillRef>
+                          <a:effectRef idx="0">
+                            <a:schemeClr val="accent1"/>
+                          </a:effectRef>
+                          <a:fontRef idx="minor">
+                            <a:schemeClr val="tx1"/>
+                          </a:fontRef>
+                        </wps:style>
+                        <wps:bodyPr/>
+                      </wps:wsp>
+                      <wps:wsp>
+                        <wps:cNvPr id="29" name="Text Box 11"/>
+                        <wps:cNvSpPr txBox="1"/>
+                        <wps:spPr>
+                          <a:xfrm>
+                            <a:off x="3770925" y="227625"/>
+                            <a:ext cx="1257935" cy="285750"/>
+                          </a:xfrm>
+                          <a:prstGeom prst="rect">
+                            <a:avLst/>
+                          </a:prstGeom>
+                          <a:solidFill>
+                            <a:schemeClr val="lt1"/>
+                          </a:solidFill>
+                          <a:ln w="6350">
+                            <a:solidFill>
+                              <a:prstClr val="black"/>
+                            </a:solidFill>
+                          </a:ln>
+                        </wps:spPr>
+                        <wps:txbx>
+                          <w:txbxContent>
+                            <w:p>
+                              <w:pPr>
+                                <w:pStyle w:val="NormalWeb"/>
+                                <w:spacing w:before="0" w:beforeAutospacing="0" w:after="0" w:afterAutospacing="0"/>
+                              </w:pPr>
+                              <w:r>
+                                <w:rPr>
+                                  <w:rFonts w:ascii="Calibri" w:eastAsia="DFKai-SB" w:hAnsi="Calibri"/>
+                                </w:rPr>
+                                <w:t>Received request</w:t>
+                              </w:r>
+                            </w:p>
+                          </w:txbxContent>
+                        </wps:txbx>
+                        <wps:bodyPr rot="0" spcFirstLastPara="0" vert="horz" wrap="none" lIns="91440" tIns="45720" rIns="91440" bIns="45720" numCol="1" spcCol="0" rtlCol="0" fromWordArt="0" anchor="t" anchorCtr="0" forceAA="0" compatLnSpc="1">
+                          <a:prstTxWarp prst="textNoShape">
+                            <a:avLst/>
+                          </a:prstTxWarp>
+                          <a:noAutofit/>
+                        </wps:bodyPr>
+                      </wps:wsp>
+                    </wpc:wpc>
+                  </a:graphicData>
+                </a:graphic>
+                <wp14:sizeRelH relativeFrom="margin">
+                  <wp14:pctWidth>0</wp14:pctWidth>
+                </wp14:sizeRelH>
+                <wp14:sizeRelV relativeFrom="margin">
+                  <wp14:pctHeight>0</wp14:pctHeight>
+                </wp14:sizeRelV>
+              </wp:anchor>
+            </w:drawing>
+          </mc:Choice>
+          <mc:Fallback>
+            <w:pict>
+              <v:group w14:anchorId="3DCEF680" id="Canvas 27" o:spid="_x0000_s1040" editas="canvas" style="position:absolute;margin-left:0;margin-top:18pt;width:429.75pt;height:169.5pt;z-index:251660288;mso-position-horizontal:left;mso-position-horizontal-relative:margin;mso-width-relative:margin;mso-height-relative:margin" coordsize="54578,21526" o:gfxdata="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">
+                <v:shape id="_x0000_s1041" type="#_x0000_t75" style="position:absolute;width:54578;height:21526;visibility:visible;mso-wrap-style:square">
+                  <v:fill o:detectmouseclick="t"/>
+                  <v:path o:connecttype="none"/>
+                </v:shape>
+                <v:rect id="Rectangle 15" o:spid="_x0000_s1042" style="position:absolute;left:21717;top:1333;width:11906;height:6953;visibility:visible;mso-wrap-style:square;v-text-anchor:middle" o:gfxdata="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" fillcolor="#4472c4 [3204]" strokecolor="#1f3763 [1604]" strokeweight="1pt">
+                  <v:textbox>
+                    <w:txbxContent>
+                      <w:p>
+                        <w:pPr>
+                          <w:jc w:val="center"/>
+                          <w:rPr>
+                            <w:rFonts w:hint="eastAsia"/>
+                          </w:rPr>
+                        </w:pPr>
+                        <w:r>
+                          <w:t>Wait request</w:t>
+                        </w:r>
+                      </w:p>
+                    </w:txbxContent>
+                  </v:textbox>
+                </v:rect>
+                <v:rect id="Rectangle 16" o:spid="_x0000_s1043" style="position:absolute;left:3038;top:11039;width:11906;height:6953;visibility:visible;mso-wrap-style:square;v-text-anchor:middle" o:gfxdata="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" fillcolor="#4472c4 [3204]" strokecolor="#1f3763 [1604]" strokeweight="1pt">
+                  <v:textbox>
+                    <w:txbxContent>
+                      <w:p>
+                        <w:pPr>
+                          <w:jc w:val="center"/>
+                        </w:pPr>
+                        <w:r>
+                          <w:t>Wait data</w:t>
+                        </w:r>
+                      </w:p>
+                    </w:txbxContent>
+                  </v:textbox>
+                </v:rect>
+                <v:rect id="Rectangle 17" o:spid="_x0000_s1044" style="position:absolute;left:38185;top:10753;width:14583;height:6953;visibility:visible;mso-wrap-style:square;v-text-anchor:middle" o:gfxdata="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" fillcolor="#4472c4 [3204]" strokecolor="#1f3763 [1604]" strokeweight="1pt">
+                  <v:textbox>
+                    <w:txbxContent>
+                      <w:p>
+                        <w:pPr>
+                          <w:jc w:val="center"/>
+                        </w:pPr>
+                        <w:r>
+                          <w:t>Wait to send ack</w:t>
+                        </w:r>
+                      </w:p>
+                    </w:txbxContent>
+                  </v:textbox>
+                </v:rect>
+                <v:shape id="Straight Arrow Connector 19" o:spid="_x0000_s1045" type="#_x0000_t32" style="position:absolute;left:33718;top:4762;width:10420;height:5991;visibility:visible;mso-wrap-style:square" o:connectortype="straight" o:gfxdata="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" strokecolor="#4472c4 [3204]" strokeweight=".5pt">
+                  <v:stroke endarrow="block" joinstyle="miter"/>
+                </v:shape>
+                <v:shape id="Straight Arrow Connector 20" o:spid="_x0000_s1046" type="#_x0000_t32" style="position:absolute;left:8858;top:4810;width:12859;height:6229;flip:y;visibility:visible;mso-wrap-style:square" o:connectortype="straight" o:gfxdata="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" strokecolor="#4472c4 [3204]" strokeweight=".5pt">
+                  <v:stroke endarrow="block" joinstyle="miter"/>
+                </v:shape>
+                <v:shape id="Text Box 11" o:spid="_x0000_s1047" type="#_x0000_t202" style="position:absolute;left:1704;top:2752;width:10681;height:2858;visibility:visible;mso-wrap-style:none;v-text-anchor:top" o:gfxdata="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" fillcolor="white [3201]" strokeweight=".5pt">
+                  <v:textbox>
+                    <w:txbxContent>
+                      <w:p>
+                        <w:pPr>
+                          <w:pStyle w:val="NormalWeb"/>
+                          <w:spacing w:before="0" w:beforeAutospacing="0" w:after="0" w:afterAutospacing="0"/>
+                        </w:pPr>
+                        <w:r>
+                          <w:rPr>
+                            <w:rFonts w:ascii="Calibri" w:eastAsia="DFKai-SB" w:hAnsi="Calibri"/>
+                            <w:kern w:val="2"/>
+                          </w:rPr>
+                          <w:t>Received valid</w:t>
+                        </w:r>
+                      </w:p>
+                    </w:txbxContent>
+                  </v:textbox>
+                </v:shape>
+                <v:shape id="Straight Arrow Connector 28" o:spid="_x0000_s1048" type="#_x0000_t32" style="position:absolute;left:14944;top:14230;width:23241;height:285;flip:x;visibility:visible;mso-wrap-style:square" o:connectortype="straight" o:gfxdata="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" strokecolor="#4472c4 [3204]" strokeweight=".5pt">
+                  <v:stroke endarrow="block" joinstyle="miter"/>
+                </v:shape>
+                <v:shape id="Text Box 11" o:spid="_x0000_s1049" type="#_x0000_t202" style="position:absolute;left:37709;top:2276;width:12579;height:2857;visibility:visible;mso-wrap-style:none;v-text-anchor:top" o:gfxdata="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" fillcolor="white [3201]" strokeweight=".5pt">
+                  <v:textbox>
+                    <w:txbxContent>
+                      <w:p>
+                        <w:pPr>
+                          <w:pStyle w:val="NormalWeb"/>
+                          <w:spacing w:before="0" w:beforeAutospacing="0" w:after="0" w:afterAutospacing="0"/>
+                        </w:pPr>
+                        <w:r>
+                          <w:rPr>
+                            <w:rFonts w:ascii="Calibri" w:eastAsia="DFKai-SB" w:hAnsi="Calibri"/>
+                          </w:rPr>
+                          <w:t>Received request</w:t>
+                        </w:r>
+                      </w:p>
+                    </w:txbxContent>
+                  </v:textbox>
+                </v:shape>
+                <w10:wrap type="topAndBottom" anchorx="margin"/>
+              </v:group>
+            </w:pict>
+          </mc:Fallback>
+        </mc:AlternateContent>
+      </w:r>
+    </w:p>
+    <w:p>
+      <w:pPr>
+        <w:widowControl/>
+      </w:pPr>
+      <w:r>
+        <w:br w:type="page"/>
+      </w:r>
+    </w:p>
+    <w:p>
+      <w:pPr>
+        <w:ind w:left="240" w:firstLine="480"/>
+      </w:pPr>
+      <w:r>
+        <w:rPr>
+          <w:rFonts w:hint="eastAsia"/>
+        </w:rPr>
+        <w:lastRenderedPageBreak/>
+        <w:t>奴隸的線路設計如下。</w:t>
+      </w:r>
+    </w:p>
+    <w:p>
+      <w:pPr>
+        <w:ind w:left="240" w:firstLine="480"/>
+      </w:pPr>
+      <w:r>
+        <w:object w:dxaOrig="5581" w:dyaOrig="3976" w14:anchorId="5A947FB4">
+          <v:shape id="_x0000_i1029" type="#_x0000_t75" style="width:414pt;height:294.75pt" o:ole="">
+            <v:imagedata r:id="rId6" o:title=""/>
+          </v:shape>
+          <o:OLEObject Type="Embed" ProgID="Visio.Drawing.15" ShapeID="_x0000_i1029" DrawAspect="Content" ObjectID="_1701159753" r:id="rId7"/>
+        </w:object>
+      </w:r>
+    </w:p>
+    <w:p>
+      <w:pPr>
+        <w:ind w:left="240" w:firstLine="480"/>
+      </w:pPr>
+    </w:p>
+    <w:p>
+      <w:pPr>
+        <w:ind w:left="240" w:firstLine="480"/>
+      </w:pPr>
+      <w:r>
+        <w:object w:dxaOrig="3151" w:dyaOrig="1712" w14:anchorId="5ABE7944">
+          <v:shape id="_x0000_i1031" type="#_x0000_t75" style="width:423.75pt;height:230.25pt" o:ole="">
+            <v:imagedata r:id="rId8" o:title=""/>
+          </v:shape>
+          <o:OLEObject Type="Embed" ProgID="Visio.Drawing.15" ShapeID="_x0000_i1031" DrawAspect="Content" ObjectID="_1701159754" r:id="rId9"/>
+        </w:object>
+      </w:r>
+    </w:p>
+    <w:p>
+      <w:pPr>
+        <w:widowControl/>
+      </w:pPr>
+      <w:r>
+        <w:br w:type="page"/>
+      </w:r>
+    </w:p>
+    <w:p>
+      <w:pPr>
+        <w:widowControl/>
+      </w:pPr>
+      <w:r>
+        <w:object w:dxaOrig="5462" w:dyaOrig="2986" w14:anchorId="0F365601">
+          <v:shape id="_x0000_i1050" type="#_x0000_t75" style="width:447pt;height:3in" o:ole="">
+            <v:imagedata r:id="rId10" o:title=""/>
+          </v:shape>
+          <o:OLEObject Type="Embed" ProgID="Visio.Drawing.15" ShapeID="_x0000_i1050" DrawAspect="Content" ObjectID="_1701159755" r:id="rId11"/>
+        </w:object>
+      </w:r>
+    </w:p>
+    <w:p>
+      <w:pPr>
+        <w:widowControl/>
+      </w:pPr>
+      <w:r>
+        <w:object w:dxaOrig="4951" w:dyaOrig="2492" w14:anchorId="74F3EDD3">
+          <v:shape id="_x0000_i1037" type="#_x0000_t75" style="width:456pt;height:207pt" o:ole="">
+            <v:imagedata r:id="rId12" o:title=""/>
+          </v:shape>
+          <o:OLEObject Type="Embed" ProgID="Visio.Drawing.15" ShapeID="_x0000_i1037" DrawAspect="Content" ObjectID="_1701159756" r:id="rId13"/>
+        </w:object>
+      </w:r>
+    </w:p>
+    <w:p>
+      <w:pPr>
+        <w:widowControl/>
+      </w:pPr>
+      <w:r>
+        <w:object w:dxaOrig="4951" w:dyaOrig="2776" w14:anchorId="04D51CE9">
+          <v:shape id="_x0000_i1053" type="#_x0000_t75" style="width:435.75pt;height:222pt" o:ole="">
+            <v:imagedata r:id="rId14" o:title=""/>
+          </v:shape>
+          <o:OLEObject Type="Embed" ProgID="Visio.Drawing.15" ShapeID="_x0000_i1053" DrawAspect="Content" ObjectID="_1701159757" r:id="rId15"/>
+        </w:object>
+      </w:r>
+      <w:r>
+        <w:br w:type="page"/>
+      </w:r>
     </w:p>
     <w:p>
       <w:pPr>
@@ -105,6 +1378,7 @@
         <w:rPr>
           <w:rFonts w:ascii="Calibri Light" w:eastAsia="PMingLiU" w:hAnsi="Calibri Light" w:hint="eastAsia"/>
         </w:rPr>
+        <w:lastRenderedPageBreak/>
         <w:t>拉霸機</w:t>
       </w:r>
     </w:p>
@@ -183,6 +1457,8 @@
         </w:rPr>
         <w:br w:type="page"/>
       </w:r>
+      <w:bookmarkStart w:id="0" w:name="_GoBack"/>
+      <w:bookmarkEnd w:id="0"/>
     </w:p>
     <w:p>
       <w:pPr>
@@ -297,12 +1573,38 @@
           <w:ilvl w:val="0"/>
           <w:numId w:val="6"/>
         </w:numPr>
+        <w:rPr>
+          <w:rFonts w:ascii="Calibri Light" w:eastAsia="PMingLiU" w:hAnsi="Calibri Light"/>
+        </w:rPr>
       </w:pPr>
       <w:r>
         <w:rPr>
           <w:rFonts w:ascii="Calibri Light" w:eastAsia="PMingLiU" w:hAnsi="Calibri Light"/>
         </w:rPr>
         <w:t>Lawrence Wu</w:t>
+      </w:r>
+    </w:p>
+    <w:p>
+      <w:pPr>
+        <w:ind w:left="240" w:firstLine="480"/>
+        <w:rPr>
+          <w:rFonts w:hint="eastAsia"/>
+        </w:rPr>
+      </w:pPr>
+      <w:r>
+        <w:rPr>
+          <w:rFonts w:hint="eastAsia"/>
+        </w:rPr>
+        <w:t>C</w:t>
+      </w:r>
+      <w:r>
+        <w:t>hip 2 Chip</w:t>
+      </w:r>
+      <w:r>
+        <w:rPr>
+          <w:rFonts w:hint="eastAsia"/>
+        </w:rPr>
+        <w:t>之設計。</w:t>
       </w:r>
     </w:p>
     <w:p>
@@ -351,6 +1653,67 @@
           <w:rFonts w:ascii="Calibri Light" w:eastAsia="PMingLiU" w:hAnsi="Calibri Light"/>
         </w:rPr>
         <w:t>What have we learned?</w:t>
+      </w:r>
+    </w:p>
+    <w:p>
+      <w:pPr>
+        <w:pStyle w:val="ListParagraph"/>
+        <w:numPr>
+          <w:ilvl w:val="3"/>
+          <w:numId w:val="6"/>
+        </w:numPr>
+      </w:pPr>
+      <w:r>
+        <w:rPr>
+          <w:rFonts w:hint="eastAsia"/>
+        </w:rPr>
+        <w:t>記得要填註解上去，不然接手的人會討厭你</w:t>
+      </w:r>
+    </w:p>
+    <w:p>
+      <w:pPr>
+        <w:pStyle w:val="ListParagraph"/>
+        <w:numPr>
+          <w:ilvl w:val="3"/>
+          <w:numId w:val="6"/>
+        </w:numPr>
+        <w:rPr>
+          <w:rFonts w:hint="eastAsia"/>
+        </w:rPr>
+      </w:pPr>
+      <w:r>
+        <w:rPr>
+          <w:rFonts w:hint="eastAsia"/>
+        </w:rPr>
+        <w:t>模組切的好，今晚睡得好；</w:t>
+      </w:r>
+      <w:proofErr w:type="gramStart"/>
+      <w:r>
+        <w:rPr>
+          <w:rFonts w:hint="eastAsia"/>
+        </w:rPr>
+        <w:t>模組沒切好</w:t>
+      </w:r>
+      <w:proofErr w:type="gramEnd"/>
+      <w:r>
+        <w:rPr>
+          <w:rFonts w:hint="eastAsia"/>
+        </w:rPr>
+        <w:t>，</w:t>
+      </w:r>
+      <w:proofErr w:type="gramStart"/>
+      <w:r>
+        <w:rPr>
+          <w:rFonts w:hint="eastAsia"/>
+        </w:rPr>
+        <w:t>糾錯糾</w:t>
+      </w:r>
+      <w:proofErr w:type="gramEnd"/>
+      <w:r>
+        <w:rPr>
+          <w:rFonts w:hint="eastAsia"/>
+        </w:rPr>
+        <w:t>到老</w:t>
       </w:r>
     </w:p>
     <w:p>
@@ -930,7 +2293,7 @@
       <w:lvlText w:val="%4."/>
       <w:lvlJc w:val="left"/>
       <w:pPr>
-        <w:ind w:left="2880" w:hanging="360"/>
+        <w:ind w:left="360" w:hanging="360"/>
       </w:pPr>
     </w:lvl>
     <w:lvl w:ilvl="4" w:tplc="BBC2A6D2">
@@ -2786,9 +4149,13 @@
   <w:style w:type="paragraph" w:default="1" w:styleId="Normal">
     <w:name w:val="Normal"/>
     <w:qFormat/>
+    <w:rsid w:val="00B7335D"/>
     <w:pPr>
       <w:widowControl w:val="0"/>
     </w:pPr>
+    <w:rPr>
+      <w:rFonts w:eastAsia="DFKai-SB"/>
+    </w:rPr>
   </w:style>
   <w:style w:type="paragraph" w:styleId="Heading1">
     <w:name w:val="heading 1"/>
@@ -2834,7 +4201,6 @@
   <w:style w:type="character" w:default="1" w:styleId="DefaultParagraphFont">
     <w:name w:val="Default Paragraph Font"/>
     <w:uiPriority w:val="1"/>
-    <w:semiHidden/>
     <w:unhideWhenUsed/>
   </w:style>
   <w:style w:type="table" w:default="1" w:styleId="TableNormal">
@@ -2907,6 +4273,23 @@
         <w:insideV w:val="single" w:sz="4" w:space="0" w:color="auto"/>
       </w:tblBorders>
     </w:tblPr>
+  </w:style>
+  <w:style w:type="paragraph" w:styleId="NormalWeb">
+    <w:name w:val="Normal (Web)"/>
+    <w:basedOn w:val="Normal"/>
+    <w:uiPriority w:val="99"/>
+    <w:semiHidden/>
+    <w:unhideWhenUsed/>
+    <w:rsid w:val="002F002A"/>
+    <w:pPr>
+      <w:widowControl/>
+      <w:spacing w:before="100" w:beforeAutospacing="1" w:after="100" w:afterAutospacing="1"/>
+    </w:pPr>
+    <w:rPr>
+      <w:rFonts w:ascii="Times New Roman" w:eastAsiaTheme="minorEastAsia" w:hAnsi="Times New Roman" w:cs="Times New Roman"/>
+      <w:kern w:val="0"/>
+      <w:szCs w:val="24"/>
+    </w:rPr>
   </w:style>
 </w:styles>
 </file>
@@ -3177,7 +4560,7 @@
 </file>
 
 <file path=customXml/itemProps1.xml><?xml version="1.0" encoding="utf-8"?>
-<ds:datastoreItem xmlns:ds="http://schemas.openxmlformats.org/officeDocument/2006/customXml" ds:itemID="{1C630E6F-17D3-4618-B5F1-95F6756B043C}">
+<ds:datastoreItem xmlns:ds="http://schemas.openxmlformats.org/officeDocument/2006/customXml" ds:itemID="{BEEB7DCD-137D-4F1A-B02B-259E7F0754C3}">
   <ds:schemaRefs>
     <ds:schemaRef ds:uri="http://schemas.openxmlformats.org/officeDocument/2006/bibliography"/>
   </ds:schemaRefs>

</xml_diff>